<commit_message>
Powerpoint slide deck + Word script
</commit_message>
<xml_diff>
--- a/Group Script.docx
+++ b/Group Script.docx
@@ -540,27 +540,12 @@
     </w:p>
     <w:p>
       <w:r>
-        <w:br w:type="page"/>
-      </w:r>
-    </w:p>
-    <w:p>
-      <w:pPr>
-        <w:ind w:left="720" w:hanging="360"/>
         <w:rPr>
           <w:b/>
           <w:bCs/>
           <w:sz w:val="28"/>
           <w:szCs w:val="28"/>
         </w:rPr>
-      </w:pPr>
-      <w:r>
-        <w:rPr>
-          <w:b/>
-          <w:bCs/>
-          <w:sz w:val="28"/>
-          <w:szCs w:val="28"/>
-        </w:rPr>
-        <w:lastRenderedPageBreak/>
         <w:t>WEBPAGE</w:t>
       </w:r>
       <w:r>
@@ -847,7 +832,6 @@
         <w:t>Outro: Over to you Rohan.***</w:t>
       </w:r>
     </w:p>
-    <w:p/>
     <w:p>
       <w:pPr>
         <w:jc w:val="both"/>

</xml_diff>